<commit_message>
final draft spec doc
</commit_message>
<xml_diff>
--- a/specification.docx
+++ b/specification.docx
@@ -4,7 +4,7 @@
   <w:body>
     <w:p>
       <w:pPr>
-        <w:pStyle w:val="662"/>
+        <w:pStyle w:val="680"/>
         <w:pBdr/>
         <w:spacing/>
         <w:ind/>
@@ -25,11 +25,9 @@
         <w:jc w:val="center"/>
         <w:rPr/>
       </w:pPr>
-      <w:r/>
       <w:r>
         <w:t xml:space="preserve">Home Network Security Analyzer</w:t>
       </w:r>
-      <w:r/>
       <w:r/>
     </w:p>
     <w:p>
@@ -69,7 +67,13 @@
         </w:rPr>
       </w:pPr>
       <w:r>
-        <w:t xml:space="preserve">The Home Network Security Analyzer is a tool that is used to scan a local home network to discover devices and find security vulnerabilities. This will be achieved through a program that provides these functionalities through a graphical interface.</w:t>
+        <w:t xml:space="preserve">The Home Network Security Analyzer is a tool that is used to scan a local home network to discover devices and find security vulnerabilities. It</w:t>
+      </w:r>
+      <w:r>
+        <w:rPr>
+          <w:highlight w:val="none"/>
+        </w:rPr>
+        <w:t xml:space="preserve"> is targeted towards people with poor computer skills.</w:t>
       </w:r>
       <w:r>
         <w:rPr>
@@ -96,7 +100,68 @@
         <w:rPr>
           <w:highlight w:val="none"/>
         </w:rPr>
-        <w:t xml:space="preserve">Target Users/Use cases:</w:t>
+        <w:t xml:space="preserve">Background:</w:t>
+      </w:r>
+      <w:r>
+        <w:rPr>
+          <w:highlight w:val="none"/>
+        </w:rPr>
+      </w:r>
+    </w:p>
+    <w:p>
+      <w:pPr>
+        <w:pBdr/>
+        <w:spacing/>
+        <w:ind/>
+        <w:rPr>
+          <w:highlight w:val="none"/>
+        </w:rPr>
+      </w:pPr>
+      <w:r/>
+      <w:r>
+        <w:rPr>
+          <w:highlight w:val="none"/>
+        </w:rPr>
+        <w:t xml:space="preserve">One of the most overlooked aspects of Cybersecurity is the home ne</w:t>
+      </w:r>
+      <w:r>
+        <w:rPr>
+          <w:highlight w:val="none"/>
+        </w:rPr>
+        <w:t xml:space="preserve">twork. As the average person has little to no computer literacy few people are aware of the level of security implemented on their devices and network, leading to many unknown vulnerabilities being potentially present in the average home network. This problem has been </w:t>
+      </w:r>
+      <w:r>
+        <w:rPr>
+          <w:highlight w:val="none"/>
+        </w:rPr>
+        <w:t xml:space="preserve">exacerbated by the rise of the Internet of Things and Working From Home, with Internet of Things massively increasing the potential number of vulnerable devices while Working From Home has created the possibility for an employee’s compromised network to pose a security risk to a business and it’s assets.</w:t>
+      </w:r>
+      <w:r>
+        <w:rPr>
+          <w:highlight w:val="none"/>
+        </w:rPr>
+      </w:r>
+    </w:p>
+    <w:p>
+      <w:pPr>
+        <w:pBdr/>
+        <w:spacing/>
+        <w:ind/>
+        <w:rPr>
+          <w:highlight w:val="none"/>
+        </w:rPr>
+      </w:pPr>
+      <w:r>
+        <w:rPr>
+          <w:highlight w:val="none"/>
+        </w:rPr>
+        <w:t xml:space="preserve">There are many tools dedicated to Cybersecurity that can be used to improve a home network’s security, however these tools are designed for use by Cybersecurity specialists with most people lacking the knowledge and expertise to sufficiently use them. </w:t>
+      </w:r>
+      <w:r>
+        <w:rPr>
+          <w:highlight w:val="none"/>
+        </w:rPr>
+        <w:t xml:space="preserve">It is clear from the current environment that there is an unfulfilled need for a program that anyone can easily use to strengthen their network, I hope to fill that gap with my project.</w:t>
       </w:r>
       <w:r>
         <w:rPr>
@@ -111,6 +176,7 @@
     </w:p>
     <w:p>
       <w:pPr>
+        <w:pStyle w:val="664"/>
         <w:pBdr/>
         <w:spacing/>
         <w:ind/>
@@ -122,13 +188,7 @@
         <w:rPr>
           <w:highlight w:val="none"/>
         </w:rPr>
-        <w:t xml:space="preserve">The planned purpose for the Home Network Security Analyzer is to help improve one of the most overlooked aspects of Cybersecurity, the home network. As the average person has little to no computer literacy few people are aware of the level of security implemented on their devices and network leading to many unknown vulnerabilities being present in the average home network. This problem has been </w:t>
-      </w:r>
-      <w:r>
-        <w:rPr>
-          <w:highlight w:val="none"/>
-        </w:rPr>
-        <w:t xml:space="preserve">exacerbated with the rise of the Internet of Things and Working From Home.</w:t>
+        <w:t xml:space="preserve">Target Users:</w:t>
       </w:r>
       <w:r>
         <w:rPr>
@@ -154,7 +214,18 @@
         <w:rPr>
           <w:highlight w:val="none"/>
         </w:rPr>
-        <w:t xml:space="preserve">This tool will alleviate the aforementioned issues by allowing any user,regardless of technical know-how, to scan their home network and find any security issues that need to be addressed. To remain usable to even people with no tech skills the program must have a simple interface, avoid using confusing jargon and display it’s findings in an easy to understand manner.</w:t>
+        <w:t xml:space="preserve">This tool will alleviate the issues outlined in the previous section by allowing any user, regardless of technical know-how, to scan </w:t>
+      </w:r>
+      <w:r>
+        <w:rPr>
+          <w:highlight w:val="none"/>
+        </w:rPr>
+        <w:t xml:space="preserve">their home network and find any security issues that need to be addressed.The program will have a simple interface and avoid using confusing jargon to remain usable to even people with no tech skills.</w:t>
+      </w:r>
+      <w:r>
+        <w:rPr>
+          <w:highlight w:val="none"/>
+        </w:rPr>
       </w:r>
       <w:r>
         <w:rPr>
@@ -256,7 +327,7 @@
         <w:rPr>
           <w:highlight w:val="none"/>
         </w:rPr>
-        <w:t xml:space="preserve">Determine the security on the devices and attempt to find any vulnerabilities.</w:t>
+        <w:t xml:space="preserve">Determine the security on the devices.</w:t>
       </w:r>
       <w:r>
         <w:rPr>
@@ -281,7 +352,7 @@
         <w:rPr>
           <w:highlight w:val="none"/>
         </w:rPr>
-        <w:t xml:space="preserve">Generate report on the programs findings and display it in a simplistic way.</w:t>
+        <w:t xml:space="preserve">Generate a report on the programs findings.</w:t>
       </w:r>
       <w:r>
         <w:rPr>
@@ -303,7 +374,7 @@
         <w:rPr>
           <w:highlight w:val="none"/>
         </w:rPr>
-        <w:t xml:space="preserve">The minor features of the project are planned to be:</w:t>
+        <w:t xml:space="preserve">The optional features of the project are planned to be:</w:t>
       </w:r>
       <w:r>
         <w:rPr>
@@ -332,27 +403,7 @@
         <w:rPr>
           <w:highlight w:val="none"/>
         </w:rPr>
-        <w:t xml:space="preserve">Options to scan all devices on a network or a specific device.</w:t>
-      </w:r>
-      <w:r/>
-    </w:p>
-    <w:p>
-      <w:pPr>
-        <w:pStyle w:val="842"/>
-        <w:numPr>
-          <w:ilvl w:val="0"/>
-          <w:numId w:val="4"/>
-        </w:numPr>
-        <w:pBdr/>
-        <w:spacing/>
-        <w:ind/>
-        <w:rPr/>
-      </w:pPr>
-      <w:r>
-        <w:rPr>
-          <w:highlight w:val="none"/>
-        </w:rPr>
-        <w:t xml:space="preserve">Check the Operating Systems and configurations of devices.</w:t>
+        <w:t xml:space="preserve">Options to analyze all devices on a network or a specific device.</w:t>
       </w:r>
       <w:r/>
     </w:p>
@@ -372,7 +423,13 @@
         <w:rPr>
           <w:highlight w:val="none"/>
         </w:rPr>
-        <w:t xml:space="preserve">Check for outdated software and improper configurations on devices.</w:t>
+        <w:t xml:space="preserve">Give recommendations on changes to make to improve network security</w:t>
+      </w:r>
+      <w:r>
+        <w:rPr>
+          <w:highlight w:val="none"/>
+        </w:rPr>
+        <w:t xml:space="preserve">.</w:t>
       </w:r>
       <w:r>
         <w:rPr>
@@ -380,32 +437,17 @@
         </w:rPr>
       </w:r>
       <w:r/>
+      <w:r/>
+      <w:r/>
+      <w:r/>
     </w:p>
     <w:p>
       <w:pPr>
-        <w:pStyle w:val="842"/>
-        <w:numPr>
-          <w:ilvl w:val="0"/>
-          <w:numId w:val="2"/>
-        </w:numPr>
         <w:pBdr/>
         <w:spacing/>
         <w:ind/>
         <w:rPr/>
       </w:pPr>
-      <w:r>
-        <w:rPr>
-          <w:highlight w:val="none"/>
-        </w:rPr>
-        <w:t xml:space="preserve">Give recommendations on things to change to make the network more secure</w:t>
-      </w:r>
-      <w:r>
-        <w:rPr>
-          <w:highlight w:val="none"/>
-        </w:rPr>
-        <w:t xml:space="preserve">.</w:t>
-      </w:r>
-      <w:r/>
       <w:r>
         <w:rPr>
           <w:highlight w:val="none"/>
@@ -415,80 +457,14 @@
         <w:rPr>
           <w:highlight w:val="none"/>
         </w:rPr>
-      </w:r>
-      <w:r/>
-      <w:r>
-        <w:rPr>
-          <w:highlight w:val="none"/>
-        </w:rPr>
+        <w:t xml:space="preserve">All of these features will be provided through a simple graphical interface. While the planned features of the project may be complex and hard to understand for someone </w:t>
       </w:r>
       <w:r>
         <w:rPr>
           <w:highlight w:val="none"/>
         </w:rPr>
+        <w:t xml:space="preserve">with poor tech literacy great consideration will be given to the design of the user interface to explain and display the programs functions and results in a manner that avoids confusion and requires as little tech savviness as possible.</w:t>
       </w:r>
-      <w:r/>
-    </w:p>
-    <w:p>
-      <w:pPr>
-        <w:pStyle w:val="664"/>
-        <w:pBdr/>
-        <w:spacing/>
-        <w:ind/>
-        <w:rPr/>
-      </w:pPr>
-      <w:r>
-        <w:rPr>
-          <w:highlight w:val="none"/>
-        </w:rPr>
-        <w:t xml:space="preserve">Precedent:</w:t>
-      </w:r>
-      <w:r>
-        <w:rPr>
-          <w:highlight w:val="none"/>
-        </w:rPr>
-      </w:r>
-    </w:p>
-    <w:p>
-      <w:pPr>
-        <w:pBdr/>
-        <w:spacing/>
-        <w:ind/>
-        <w:rPr/>
-      </w:pPr>
-      <w:r/>
-      <w:r/>
-    </w:p>
-    <w:p>
-      <w:pPr>
-        <w:pStyle w:val="664"/>
-        <w:pBdr/>
-        <w:spacing/>
-        <w:ind/>
-        <w:rPr/>
-      </w:pPr>
-      <w:r>
-        <w:t xml:space="preserve">Metric:</w:t>
-      </w:r>
-      <w:r/>
-    </w:p>
-    <w:p>
-      <w:pPr>
-        <w:pBdr/>
-        <w:spacing/>
-        <w:ind/>
-        <w:rPr/>
-      </w:pPr>
-      <w:r/>
-      <w:r/>
-    </w:p>
-    <w:p>
-      <w:pPr>
-        <w:pBdr/>
-        <w:spacing/>
-        <w:ind/>
-        <w:rPr/>
-      </w:pPr>
       <w:r/>
       <w:r/>
     </w:p>
@@ -587,7 +563,7 @@
         <w:rFonts w:hint="default" w:ascii="Symbol" w:hAnsi="Symbol" w:eastAsia="Symbol" w:cs="Symbol"/>
       </w:rPr>
       <w:start w:val="1"/>
-      <w:suff w:val="space"/>
+      <w:suff w:val="tab"/>
     </w:lvl>
     <w:lvl w:ilvl="1">
       <w:isLgl w:val="false"/>
@@ -603,7 +579,7 @@
         <w:rFonts w:hint="default" w:ascii="Courier New" w:hAnsi="Courier New" w:eastAsia="Courier New" w:cs="Courier New"/>
       </w:rPr>
       <w:start w:val="1"/>
-      <w:suff w:val="space"/>
+      <w:suff w:val="tab"/>
     </w:lvl>
     <w:lvl w:ilvl="2">
       <w:isLgl w:val="false"/>
@@ -619,7 +595,7 @@
         <w:rFonts w:hint="default" w:ascii="Wingdings" w:hAnsi="Wingdings" w:eastAsia="Wingdings" w:cs="Wingdings"/>
       </w:rPr>
       <w:start w:val="1"/>
-      <w:suff w:val="space"/>
+      <w:suff w:val="tab"/>
     </w:lvl>
     <w:lvl w:ilvl="3">
       <w:isLgl w:val="false"/>
@@ -635,7 +611,7 @@
         <w:rFonts w:hint="default" w:ascii="Symbol" w:hAnsi="Symbol" w:eastAsia="Symbol" w:cs="Symbol"/>
       </w:rPr>
       <w:start w:val="1"/>
-      <w:suff w:val="space"/>
+      <w:suff w:val="tab"/>
     </w:lvl>
     <w:lvl w:ilvl="4">
       <w:isLgl w:val="false"/>
@@ -651,7 +627,7 @@
         <w:rFonts w:hint="default" w:ascii="Courier New" w:hAnsi="Courier New" w:eastAsia="Courier New" w:cs="Courier New"/>
       </w:rPr>
       <w:start w:val="1"/>
-      <w:suff w:val="space"/>
+      <w:suff w:val="tab"/>
     </w:lvl>
     <w:lvl w:ilvl="5">
       <w:isLgl w:val="false"/>
@@ -667,7 +643,7 @@
         <w:rFonts w:hint="default" w:ascii="Wingdings" w:hAnsi="Wingdings" w:eastAsia="Wingdings" w:cs="Wingdings"/>
       </w:rPr>
       <w:start w:val="1"/>
-      <w:suff w:val="space"/>
+      <w:suff w:val="tab"/>
     </w:lvl>
     <w:lvl w:ilvl="6">
       <w:isLgl w:val="false"/>
@@ -683,7 +659,7 @@
         <w:rFonts w:hint="default" w:ascii="Symbol" w:hAnsi="Symbol" w:eastAsia="Symbol" w:cs="Symbol"/>
       </w:rPr>
       <w:start w:val="1"/>
-      <w:suff w:val="space"/>
+      <w:suff w:val="tab"/>
     </w:lvl>
     <w:lvl w:ilvl="7">
       <w:isLgl w:val="false"/>
@@ -699,7 +675,7 @@
         <w:rFonts w:hint="default" w:ascii="Courier New" w:hAnsi="Courier New" w:eastAsia="Courier New" w:cs="Courier New"/>
       </w:rPr>
       <w:start w:val="1"/>
-      <w:suff w:val="space"/>
+      <w:suff w:val="tab"/>
     </w:lvl>
     <w:lvl w:ilvl="8">
       <w:isLgl w:val="false"/>
@@ -715,7 +691,7 @@
         <w:rFonts w:hint="default" w:ascii="Wingdings" w:hAnsi="Wingdings" w:eastAsia="Wingdings" w:cs="Wingdings"/>
       </w:rPr>
       <w:start w:val="1"/>
-      <w:suff w:val="space"/>
+      <w:suff w:val="tab"/>
     </w:lvl>
   </w:abstractNum>
   <w:abstractNum w:abstractNumId="1">
@@ -733,7 +709,7 @@
         <w:rFonts w:hint="default" w:ascii="Symbol" w:hAnsi="Symbol" w:eastAsia="Symbol" w:cs="Symbol"/>
       </w:rPr>
       <w:start w:val="1"/>
-      <w:suff w:val="space"/>
+      <w:suff w:val="tab"/>
     </w:lvl>
     <w:lvl w:ilvl="1">
       <w:isLgl w:val="false"/>
@@ -749,7 +725,7 @@
         <w:rFonts w:hint="default" w:ascii="Courier New" w:hAnsi="Courier New" w:eastAsia="Courier New" w:cs="Courier New"/>
       </w:rPr>
       <w:start w:val="1"/>
-      <w:suff w:val="space"/>
+      <w:suff w:val="tab"/>
     </w:lvl>
     <w:lvl w:ilvl="2">
       <w:isLgl w:val="false"/>
@@ -765,7 +741,7 @@
         <w:rFonts w:hint="default" w:ascii="Wingdings" w:hAnsi="Wingdings" w:eastAsia="Wingdings" w:cs="Wingdings"/>
       </w:rPr>
       <w:start w:val="1"/>
-      <w:suff w:val="space"/>
+      <w:suff w:val="tab"/>
     </w:lvl>
     <w:lvl w:ilvl="3">
       <w:isLgl w:val="false"/>
@@ -781,7 +757,7 @@
         <w:rFonts w:hint="default" w:ascii="Symbol" w:hAnsi="Symbol" w:eastAsia="Symbol" w:cs="Symbol"/>
       </w:rPr>
       <w:start w:val="1"/>
-      <w:suff w:val="space"/>
+      <w:suff w:val="tab"/>
     </w:lvl>
     <w:lvl w:ilvl="4">
       <w:isLgl w:val="false"/>
@@ -797,7 +773,7 @@
         <w:rFonts w:hint="default" w:ascii="Courier New" w:hAnsi="Courier New" w:eastAsia="Courier New" w:cs="Courier New"/>
       </w:rPr>
       <w:start w:val="1"/>
-      <w:suff w:val="space"/>
+      <w:suff w:val="tab"/>
     </w:lvl>
     <w:lvl w:ilvl="5">
       <w:isLgl w:val="false"/>
@@ -813,7 +789,7 @@
         <w:rFonts w:hint="default" w:ascii="Wingdings" w:hAnsi="Wingdings" w:eastAsia="Wingdings" w:cs="Wingdings"/>
       </w:rPr>
       <w:start w:val="1"/>
-      <w:suff w:val="space"/>
+      <w:suff w:val="tab"/>
     </w:lvl>
     <w:lvl w:ilvl="6">
       <w:isLgl w:val="false"/>
@@ -829,7 +805,7 @@
         <w:rFonts w:hint="default" w:ascii="Symbol" w:hAnsi="Symbol" w:eastAsia="Symbol" w:cs="Symbol"/>
       </w:rPr>
       <w:start w:val="1"/>
-      <w:suff w:val="space"/>
+      <w:suff w:val="tab"/>
     </w:lvl>
     <w:lvl w:ilvl="7">
       <w:isLgl w:val="false"/>
@@ -845,7 +821,7 @@
         <w:rFonts w:hint="default" w:ascii="Courier New" w:hAnsi="Courier New" w:eastAsia="Courier New" w:cs="Courier New"/>
       </w:rPr>
       <w:start w:val="1"/>
-      <w:suff w:val="space"/>
+      <w:suff w:val="tab"/>
     </w:lvl>
     <w:lvl w:ilvl="8">
       <w:isLgl w:val="false"/>
@@ -861,7 +837,7 @@
         <w:rFonts w:hint="default" w:ascii="Wingdings" w:hAnsi="Wingdings" w:eastAsia="Wingdings" w:cs="Wingdings"/>
       </w:rPr>
       <w:start w:val="1"/>
-      <w:suff w:val="space"/>
+      <w:suff w:val="tab"/>
     </w:lvl>
   </w:abstractNum>
   <w:abstractNum w:abstractNumId="2">
@@ -879,7 +855,7 @@
         <w:rFonts w:hint="default" w:ascii="Symbol" w:hAnsi="Symbol" w:eastAsia="Symbol" w:cs="Symbol"/>
       </w:rPr>
       <w:start w:val="1"/>
-      <w:suff w:val="space"/>
+      <w:suff w:val="tab"/>
     </w:lvl>
     <w:lvl w:ilvl="1">
       <w:isLgl w:val="false"/>
@@ -895,7 +871,7 @@
         <w:rFonts w:hint="default" w:ascii="Courier New" w:hAnsi="Courier New" w:eastAsia="Courier New" w:cs="Courier New"/>
       </w:rPr>
       <w:start w:val="1"/>
-      <w:suff w:val="space"/>
+      <w:suff w:val="tab"/>
     </w:lvl>
     <w:lvl w:ilvl="2">
       <w:isLgl w:val="false"/>
@@ -911,7 +887,7 @@
         <w:rFonts w:hint="default" w:ascii="Wingdings" w:hAnsi="Wingdings" w:eastAsia="Wingdings" w:cs="Wingdings"/>
       </w:rPr>
       <w:start w:val="1"/>
-      <w:suff w:val="space"/>
+      <w:suff w:val="tab"/>
     </w:lvl>
     <w:lvl w:ilvl="3">
       <w:isLgl w:val="false"/>
@@ -927,7 +903,7 @@
         <w:rFonts w:hint="default" w:ascii="Symbol" w:hAnsi="Symbol" w:eastAsia="Symbol" w:cs="Symbol"/>
       </w:rPr>
       <w:start w:val="1"/>
-      <w:suff w:val="space"/>
+      <w:suff w:val="tab"/>
     </w:lvl>
     <w:lvl w:ilvl="4">
       <w:isLgl w:val="false"/>
@@ -943,7 +919,7 @@
         <w:rFonts w:hint="default" w:ascii="Courier New" w:hAnsi="Courier New" w:eastAsia="Courier New" w:cs="Courier New"/>
       </w:rPr>
       <w:start w:val="1"/>
-      <w:suff w:val="space"/>
+      <w:suff w:val="tab"/>
     </w:lvl>
     <w:lvl w:ilvl="5">
       <w:isLgl w:val="false"/>
@@ -959,7 +935,7 @@
         <w:rFonts w:hint="default" w:ascii="Wingdings" w:hAnsi="Wingdings" w:eastAsia="Wingdings" w:cs="Wingdings"/>
       </w:rPr>
       <w:start w:val="1"/>
-      <w:suff w:val="space"/>
+      <w:suff w:val="tab"/>
     </w:lvl>
     <w:lvl w:ilvl="6">
       <w:isLgl w:val="false"/>
@@ -975,7 +951,7 @@
         <w:rFonts w:hint="default" w:ascii="Symbol" w:hAnsi="Symbol" w:eastAsia="Symbol" w:cs="Symbol"/>
       </w:rPr>
       <w:start w:val="1"/>
-      <w:suff w:val="space"/>
+      <w:suff w:val="tab"/>
     </w:lvl>
     <w:lvl w:ilvl="7">
       <w:isLgl w:val="false"/>
@@ -991,7 +967,7 @@
         <w:rFonts w:hint="default" w:ascii="Courier New" w:hAnsi="Courier New" w:eastAsia="Courier New" w:cs="Courier New"/>
       </w:rPr>
       <w:start w:val="1"/>
-      <w:suff w:val="space"/>
+      <w:suff w:val="tab"/>
     </w:lvl>
     <w:lvl w:ilvl="8">
       <w:isLgl w:val="false"/>
@@ -1007,7 +983,7 @@
         <w:rFonts w:hint="default" w:ascii="Wingdings" w:hAnsi="Wingdings" w:eastAsia="Wingdings" w:cs="Wingdings"/>
       </w:rPr>
       <w:start w:val="1"/>
-      <w:suff w:val="space"/>
+      <w:suff w:val="tab"/>
     </w:lvl>
   </w:abstractNum>
   <w:abstractNum w:abstractNumId="3">
@@ -1025,7 +1001,7 @@
         <w:rFonts w:hint="default" w:ascii="Symbol" w:hAnsi="Symbol" w:eastAsia="Symbol" w:cs="Symbol"/>
       </w:rPr>
       <w:start w:val="1"/>
-      <w:suff w:val="space"/>
+      <w:suff w:val="tab"/>
     </w:lvl>
     <w:lvl w:ilvl="1">
       <w:isLgl w:val="false"/>
@@ -1041,7 +1017,7 @@
         <w:rFonts w:hint="default" w:ascii="Courier New" w:hAnsi="Courier New" w:eastAsia="Courier New" w:cs="Courier New"/>
       </w:rPr>
       <w:start w:val="1"/>
-      <w:suff w:val="space"/>
+      <w:suff w:val="tab"/>
     </w:lvl>
     <w:lvl w:ilvl="2">
       <w:isLgl w:val="false"/>
@@ -1057,7 +1033,7 @@
         <w:rFonts w:hint="default" w:ascii="Wingdings" w:hAnsi="Wingdings" w:eastAsia="Wingdings" w:cs="Wingdings"/>
       </w:rPr>
       <w:start w:val="1"/>
-      <w:suff w:val="space"/>
+      <w:suff w:val="tab"/>
     </w:lvl>
     <w:lvl w:ilvl="3">
       <w:isLgl w:val="false"/>
@@ -1073,7 +1049,7 @@
         <w:rFonts w:hint="default" w:ascii="Symbol" w:hAnsi="Symbol" w:eastAsia="Symbol" w:cs="Symbol"/>
       </w:rPr>
       <w:start w:val="1"/>
-      <w:suff w:val="space"/>
+      <w:suff w:val="tab"/>
     </w:lvl>
     <w:lvl w:ilvl="4">
       <w:isLgl w:val="false"/>
@@ -1089,7 +1065,7 @@
         <w:rFonts w:hint="default" w:ascii="Courier New" w:hAnsi="Courier New" w:eastAsia="Courier New" w:cs="Courier New"/>
       </w:rPr>
       <w:start w:val="1"/>
-      <w:suff w:val="space"/>
+      <w:suff w:val="tab"/>
     </w:lvl>
     <w:lvl w:ilvl="5">
       <w:isLgl w:val="false"/>
@@ -1105,7 +1081,7 @@
         <w:rFonts w:hint="default" w:ascii="Wingdings" w:hAnsi="Wingdings" w:eastAsia="Wingdings" w:cs="Wingdings"/>
       </w:rPr>
       <w:start w:val="1"/>
-      <w:suff w:val="space"/>
+      <w:suff w:val="tab"/>
     </w:lvl>
     <w:lvl w:ilvl="6">
       <w:isLgl w:val="false"/>
@@ -1121,7 +1097,7 @@
         <w:rFonts w:hint="default" w:ascii="Symbol" w:hAnsi="Symbol" w:eastAsia="Symbol" w:cs="Symbol"/>
       </w:rPr>
       <w:start w:val="1"/>
-      <w:suff w:val="space"/>
+      <w:suff w:val="tab"/>
     </w:lvl>
     <w:lvl w:ilvl="7">
       <w:isLgl w:val="false"/>
@@ -1137,7 +1113,7 @@
         <w:rFonts w:hint="default" w:ascii="Courier New" w:hAnsi="Courier New" w:eastAsia="Courier New" w:cs="Courier New"/>
       </w:rPr>
       <w:start w:val="1"/>
-      <w:suff w:val="space"/>
+      <w:suff w:val="tab"/>
     </w:lvl>
     <w:lvl w:ilvl="8">
       <w:isLgl w:val="false"/>
@@ -1153,7 +1129,7 @@
         <w:rFonts w:hint="default" w:ascii="Wingdings" w:hAnsi="Wingdings" w:eastAsia="Wingdings" w:cs="Wingdings"/>
       </w:rPr>
       <w:start w:val="1"/>
-      <w:suff w:val="space"/>
+      <w:suff w:val="tab"/>
     </w:lvl>
   </w:abstractNum>
   <w:num w:numId="1">

</xml_diff>

<commit_message>
update spec, add research doc and notes
</commit_message>
<xml_diff>
--- a/specification.docx
+++ b/specification.docx
@@ -107,17 +107,21 @@
           <w:highlight w:val="none"/>
         </w:rPr>
       </w:r>
-    </w:p>
-    <w:p>
-      <w:pPr>
-        <w:pBdr/>
-        <w:spacing/>
-        <w:ind/>
+      <w:r>
         <w:rPr>
           <w:highlight w:val="none"/>
         </w:rPr>
-      </w:pPr>
-      <w:r/>
+      </w:r>
+    </w:p>
+    <w:p>
+      <w:pPr>
+        <w:pBdr/>
+        <w:spacing/>
+        <w:ind/>
+        <w:rPr>
+          <w:highlight w:val="none"/>
+        </w:rPr>
+      </w:pPr>
       <w:r>
         <w:rPr>
           <w:highlight w:val="none"/>
@@ -128,13 +132,30 @@
         <w:rPr>
           <w:highlight w:val="none"/>
         </w:rPr>
-        <w:t xml:space="preserve">twork. As the average person has little to no computer literacy few people are aware of the level of security implemented on their devices and network, leading to many unknown vulnerabilities being potentially present in the average home network. This problem has been </w:t>
+        <w:t xml:space="preserve">twork. As the</w:t>
       </w:r>
       <w:r>
         <w:rPr>
           <w:highlight w:val="none"/>
         </w:rPr>
-        <w:t xml:space="preserve">exacerbated by the rise of the Internet of Things and Working From Home, with Internet of Things massively increasing the potential number of vulnerable devices while Working From Home has created the possibility for an employee’s compromised network to pose a security risk to a business and it’s assets.</w:t>
+        <w:t xml:space="preserve"> average person has little to no computer literacy few people are aware of the level of security implemented on their devices and network, leading to many unknown vulnerabilities being potentially present in the average home network. This problem has been </w:t>
+      </w:r>
+      <w:r>
+        <w:rPr>
+          <w:highlight w:val="none"/>
+        </w:rPr>
+        <w:t xml:space="preserve">exacerbated by the rise of the Internet of Things</w:t>
+      </w:r>
+      <w:r>
+        <w:rPr>
+          <w:highlight w:val="none"/>
+        </w:rPr>
+        <w:t xml:space="preserve"> and Working From Home, with Internet of Things massively increasing the potential number of vulnerable devices while Working From Home has created the possibility for an employee’s compromised network to pose a security risk to a business and it’s assets.</w:t>
+      </w:r>
+      <w:r>
+        <w:rPr>
+          <w:highlight w:val="none"/>
+        </w:rPr>
       </w:r>
       <w:r>
         <w:rPr>
@@ -155,13 +176,13 @@
         <w:rPr>
           <w:highlight w:val="none"/>
         </w:rPr>
-        <w:t xml:space="preserve">There are many tools dedicated to Cybersecurity that can be used to improve a home network’s security, however these tools are designed for use by Cybersecurity specialists with most people lacking the knowledge and expertise to sufficiently use them. </w:t>
+        <w:t xml:space="preserve">There are many tools dedicated to Cybersecurity that can be used to improve a home network’s security, however most of these tools are designed for use by Cybersecurity specialists with most people lacking the knowledge and expertise to sufficiently use them. </w:t>
       </w:r>
       <w:r>
         <w:rPr>
           <w:highlight w:val="none"/>
         </w:rPr>
-        <w:t xml:space="preserve">It is clear from the current environment that there is an unfulfilled need for a program that anyone can easily use to strengthen their network, I hope to fill that gap with my project.</w:t>
+        <w:t xml:space="preserve">It is clear from the current environment that there is an need for a program that anyone can easily use to strengthen their network, I hope to fill that gap with my project.</w:t>
       </w:r>
       <w:r>
         <w:rPr>
@@ -437,16 +458,15 @@
         </w:rPr>
       </w:r>
       <w:r/>
-      <w:r/>
-      <w:r/>
-      <w:r/>
     </w:p>
     <w:p>
       <w:pPr>
         <w:pBdr/>
         <w:spacing/>
         <w:ind/>
-        <w:rPr/>
+        <w:rPr>
+          <w:highlight w:val="none"/>
+        </w:rPr>
       </w:pPr>
       <w:r>
         <w:rPr>
@@ -466,6 +486,54 @@
         <w:t xml:space="preserve">with poor tech literacy great consideration will be given to the design of the user interface to explain and display the programs functions and results in a manner that avoids confusion and requires as little tech savviness as possible.</w:t>
       </w:r>
       <w:r/>
+      <w:r>
+        <w:rPr>
+          <w:highlight w:val="none"/>
+        </w:rPr>
+      </w:r>
+      <w:r>
+        <w:rPr>
+          <w:highlight w:val="none"/>
+        </w:rPr>
+      </w:r>
+      <w:r>
+        <w:rPr>
+          <w:highlight w:val="none"/>
+        </w:rPr>
+      </w:r>
+    </w:p>
+    <w:p>
+      <w:pPr>
+        <w:pStyle w:val="664"/>
+        <w:pBdr/>
+        <w:spacing/>
+        <w:ind/>
+        <w:rPr>
+          <w:highlight w:val="none"/>
+        </w:rPr>
+      </w:pPr>
+      <w:r>
+        <w:rPr>
+          <w:highlight w:val="none"/>
+        </w:rPr>
+        <w:t xml:space="preserve">Precedent:</w:t>
+      </w:r>
+      <w:r>
+        <w:rPr>
+          <w:highlight w:val="none"/>
+        </w:rPr>
+      </w:r>
+    </w:p>
+    <w:p>
+      <w:pPr>
+        <w:pBdr/>
+        <w:spacing/>
+        <w:ind/>
+        <w:rPr/>
+      </w:pPr>
+      <w:r>
+        <w:t xml:space="preserve">The company runZero provides a program called “Network Discovery” that is similar to my planned program in a few areas, most notably it provides the functions of scanning a network to discover devices on it and check the security of devices. However the Network Discovery program differs from my project as it is aimed towards being deployed on large networks run by businesses and is a paid product with a free trial whereas my project will be aimed towards the average home network and be free to use.</w:t>
+      </w:r>
       <w:r/>
     </w:p>
     <w:sectPr>
@@ -563,7 +631,7 @@
         <w:rFonts w:hint="default" w:ascii="Symbol" w:hAnsi="Symbol" w:eastAsia="Symbol" w:cs="Symbol"/>
       </w:rPr>
       <w:start w:val="1"/>
-      <w:suff w:val="tab"/>
+      <w:suff w:val="space"/>
     </w:lvl>
     <w:lvl w:ilvl="1">
       <w:isLgl w:val="false"/>
@@ -579,7 +647,7 @@
         <w:rFonts w:hint="default" w:ascii="Courier New" w:hAnsi="Courier New" w:eastAsia="Courier New" w:cs="Courier New"/>
       </w:rPr>
       <w:start w:val="1"/>
-      <w:suff w:val="tab"/>
+      <w:suff w:val="space"/>
     </w:lvl>
     <w:lvl w:ilvl="2">
       <w:isLgl w:val="false"/>
@@ -595,7 +663,7 @@
         <w:rFonts w:hint="default" w:ascii="Wingdings" w:hAnsi="Wingdings" w:eastAsia="Wingdings" w:cs="Wingdings"/>
       </w:rPr>
       <w:start w:val="1"/>
-      <w:suff w:val="tab"/>
+      <w:suff w:val="space"/>
     </w:lvl>
     <w:lvl w:ilvl="3">
       <w:isLgl w:val="false"/>
@@ -611,7 +679,7 @@
         <w:rFonts w:hint="default" w:ascii="Symbol" w:hAnsi="Symbol" w:eastAsia="Symbol" w:cs="Symbol"/>
       </w:rPr>
       <w:start w:val="1"/>
-      <w:suff w:val="tab"/>
+      <w:suff w:val="space"/>
     </w:lvl>
     <w:lvl w:ilvl="4">
       <w:isLgl w:val="false"/>
@@ -627,7 +695,7 @@
         <w:rFonts w:hint="default" w:ascii="Courier New" w:hAnsi="Courier New" w:eastAsia="Courier New" w:cs="Courier New"/>
       </w:rPr>
       <w:start w:val="1"/>
-      <w:suff w:val="tab"/>
+      <w:suff w:val="space"/>
     </w:lvl>
     <w:lvl w:ilvl="5">
       <w:isLgl w:val="false"/>
@@ -643,7 +711,7 @@
         <w:rFonts w:hint="default" w:ascii="Wingdings" w:hAnsi="Wingdings" w:eastAsia="Wingdings" w:cs="Wingdings"/>
       </w:rPr>
       <w:start w:val="1"/>
-      <w:suff w:val="tab"/>
+      <w:suff w:val="space"/>
     </w:lvl>
     <w:lvl w:ilvl="6">
       <w:isLgl w:val="false"/>
@@ -659,7 +727,7 @@
         <w:rFonts w:hint="default" w:ascii="Symbol" w:hAnsi="Symbol" w:eastAsia="Symbol" w:cs="Symbol"/>
       </w:rPr>
       <w:start w:val="1"/>
-      <w:suff w:val="tab"/>
+      <w:suff w:val="space"/>
     </w:lvl>
     <w:lvl w:ilvl="7">
       <w:isLgl w:val="false"/>
@@ -675,7 +743,7 @@
         <w:rFonts w:hint="default" w:ascii="Courier New" w:hAnsi="Courier New" w:eastAsia="Courier New" w:cs="Courier New"/>
       </w:rPr>
       <w:start w:val="1"/>
-      <w:suff w:val="tab"/>
+      <w:suff w:val="space"/>
     </w:lvl>
     <w:lvl w:ilvl="8">
       <w:isLgl w:val="false"/>
@@ -691,7 +759,7 @@
         <w:rFonts w:hint="default" w:ascii="Wingdings" w:hAnsi="Wingdings" w:eastAsia="Wingdings" w:cs="Wingdings"/>
       </w:rPr>
       <w:start w:val="1"/>
-      <w:suff w:val="tab"/>
+      <w:suff w:val="space"/>
     </w:lvl>
   </w:abstractNum>
   <w:abstractNum w:abstractNumId="1">
@@ -709,7 +777,7 @@
         <w:rFonts w:hint="default" w:ascii="Symbol" w:hAnsi="Symbol" w:eastAsia="Symbol" w:cs="Symbol"/>
       </w:rPr>
       <w:start w:val="1"/>
-      <w:suff w:val="tab"/>
+      <w:suff w:val="space"/>
     </w:lvl>
     <w:lvl w:ilvl="1">
       <w:isLgl w:val="false"/>
@@ -725,7 +793,7 @@
         <w:rFonts w:hint="default" w:ascii="Courier New" w:hAnsi="Courier New" w:eastAsia="Courier New" w:cs="Courier New"/>
       </w:rPr>
       <w:start w:val="1"/>
-      <w:suff w:val="tab"/>
+      <w:suff w:val="space"/>
     </w:lvl>
     <w:lvl w:ilvl="2">
       <w:isLgl w:val="false"/>
@@ -741,7 +809,7 @@
         <w:rFonts w:hint="default" w:ascii="Wingdings" w:hAnsi="Wingdings" w:eastAsia="Wingdings" w:cs="Wingdings"/>
       </w:rPr>
       <w:start w:val="1"/>
-      <w:suff w:val="tab"/>
+      <w:suff w:val="space"/>
     </w:lvl>
     <w:lvl w:ilvl="3">
       <w:isLgl w:val="false"/>
@@ -757,7 +825,7 @@
         <w:rFonts w:hint="default" w:ascii="Symbol" w:hAnsi="Symbol" w:eastAsia="Symbol" w:cs="Symbol"/>
       </w:rPr>
       <w:start w:val="1"/>
-      <w:suff w:val="tab"/>
+      <w:suff w:val="space"/>
     </w:lvl>
     <w:lvl w:ilvl="4">
       <w:isLgl w:val="false"/>
@@ -773,7 +841,7 @@
         <w:rFonts w:hint="default" w:ascii="Courier New" w:hAnsi="Courier New" w:eastAsia="Courier New" w:cs="Courier New"/>
       </w:rPr>
       <w:start w:val="1"/>
-      <w:suff w:val="tab"/>
+      <w:suff w:val="space"/>
     </w:lvl>
     <w:lvl w:ilvl="5">
       <w:isLgl w:val="false"/>
@@ -789,7 +857,7 @@
         <w:rFonts w:hint="default" w:ascii="Wingdings" w:hAnsi="Wingdings" w:eastAsia="Wingdings" w:cs="Wingdings"/>
       </w:rPr>
       <w:start w:val="1"/>
-      <w:suff w:val="tab"/>
+      <w:suff w:val="space"/>
     </w:lvl>
     <w:lvl w:ilvl="6">
       <w:isLgl w:val="false"/>
@@ -805,7 +873,7 @@
         <w:rFonts w:hint="default" w:ascii="Symbol" w:hAnsi="Symbol" w:eastAsia="Symbol" w:cs="Symbol"/>
       </w:rPr>
       <w:start w:val="1"/>
-      <w:suff w:val="tab"/>
+      <w:suff w:val="space"/>
     </w:lvl>
     <w:lvl w:ilvl="7">
       <w:isLgl w:val="false"/>
@@ -821,7 +889,7 @@
         <w:rFonts w:hint="default" w:ascii="Courier New" w:hAnsi="Courier New" w:eastAsia="Courier New" w:cs="Courier New"/>
       </w:rPr>
       <w:start w:val="1"/>
-      <w:suff w:val="tab"/>
+      <w:suff w:val="space"/>
     </w:lvl>
     <w:lvl w:ilvl="8">
       <w:isLgl w:val="false"/>
@@ -837,7 +905,7 @@
         <w:rFonts w:hint="default" w:ascii="Wingdings" w:hAnsi="Wingdings" w:eastAsia="Wingdings" w:cs="Wingdings"/>
       </w:rPr>
       <w:start w:val="1"/>
-      <w:suff w:val="tab"/>
+      <w:suff w:val="space"/>
     </w:lvl>
   </w:abstractNum>
   <w:abstractNum w:abstractNumId="2">
@@ -855,7 +923,7 @@
         <w:rFonts w:hint="default" w:ascii="Symbol" w:hAnsi="Symbol" w:eastAsia="Symbol" w:cs="Symbol"/>
       </w:rPr>
       <w:start w:val="1"/>
-      <w:suff w:val="tab"/>
+      <w:suff w:val="space"/>
     </w:lvl>
     <w:lvl w:ilvl="1">
       <w:isLgl w:val="false"/>
@@ -871,7 +939,7 @@
         <w:rFonts w:hint="default" w:ascii="Courier New" w:hAnsi="Courier New" w:eastAsia="Courier New" w:cs="Courier New"/>
       </w:rPr>
       <w:start w:val="1"/>
-      <w:suff w:val="tab"/>
+      <w:suff w:val="space"/>
     </w:lvl>
     <w:lvl w:ilvl="2">
       <w:isLgl w:val="false"/>
@@ -887,7 +955,7 @@
         <w:rFonts w:hint="default" w:ascii="Wingdings" w:hAnsi="Wingdings" w:eastAsia="Wingdings" w:cs="Wingdings"/>
       </w:rPr>
       <w:start w:val="1"/>
-      <w:suff w:val="tab"/>
+      <w:suff w:val="space"/>
     </w:lvl>
     <w:lvl w:ilvl="3">
       <w:isLgl w:val="false"/>
@@ -903,7 +971,7 @@
         <w:rFonts w:hint="default" w:ascii="Symbol" w:hAnsi="Symbol" w:eastAsia="Symbol" w:cs="Symbol"/>
       </w:rPr>
       <w:start w:val="1"/>
-      <w:suff w:val="tab"/>
+      <w:suff w:val="space"/>
     </w:lvl>
     <w:lvl w:ilvl="4">
       <w:isLgl w:val="false"/>
@@ -919,7 +987,7 @@
         <w:rFonts w:hint="default" w:ascii="Courier New" w:hAnsi="Courier New" w:eastAsia="Courier New" w:cs="Courier New"/>
       </w:rPr>
       <w:start w:val="1"/>
-      <w:suff w:val="tab"/>
+      <w:suff w:val="space"/>
     </w:lvl>
     <w:lvl w:ilvl="5">
       <w:isLgl w:val="false"/>
@@ -935,7 +1003,7 @@
         <w:rFonts w:hint="default" w:ascii="Wingdings" w:hAnsi="Wingdings" w:eastAsia="Wingdings" w:cs="Wingdings"/>
       </w:rPr>
       <w:start w:val="1"/>
-      <w:suff w:val="tab"/>
+      <w:suff w:val="space"/>
     </w:lvl>
     <w:lvl w:ilvl="6">
       <w:isLgl w:val="false"/>
@@ -951,7 +1019,7 @@
         <w:rFonts w:hint="default" w:ascii="Symbol" w:hAnsi="Symbol" w:eastAsia="Symbol" w:cs="Symbol"/>
       </w:rPr>
       <w:start w:val="1"/>
-      <w:suff w:val="tab"/>
+      <w:suff w:val="space"/>
     </w:lvl>
     <w:lvl w:ilvl="7">
       <w:isLgl w:val="false"/>
@@ -967,7 +1035,7 @@
         <w:rFonts w:hint="default" w:ascii="Courier New" w:hAnsi="Courier New" w:eastAsia="Courier New" w:cs="Courier New"/>
       </w:rPr>
       <w:start w:val="1"/>
-      <w:suff w:val="tab"/>
+      <w:suff w:val="space"/>
     </w:lvl>
     <w:lvl w:ilvl="8">
       <w:isLgl w:val="false"/>
@@ -983,7 +1051,7 @@
         <w:rFonts w:hint="default" w:ascii="Wingdings" w:hAnsi="Wingdings" w:eastAsia="Wingdings" w:cs="Wingdings"/>
       </w:rPr>
       <w:start w:val="1"/>
-      <w:suff w:val="tab"/>
+      <w:suff w:val="space"/>
     </w:lvl>
   </w:abstractNum>
   <w:abstractNum w:abstractNumId="3">
@@ -1001,7 +1069,7 @@
         <w:rFonts w:hint="default" w:ascii="Symbol" w:hAnsi="Symbol" w:eastAsia="Symbol" w:cs="Symbol"/>
       </w:rPr>
       <w:start w:val="1"/>
-      <w:suff w:val="tab"/>
+      <w:suff w:val="space"/>
     </w:lvl>
     <w:lvl w:ilvl="1">
       <w:isLgl w:val="false"/>
@@ -1017,7 +1085,7 @@
         <w:rFonts w:hint="default" w:ascii="Courier New" w:hAnsi="Courier New" w:eastAsia="Courier New" w:cs="Courier New"/>
       </w:rPr>
       <w:start w:val="1"/>
-      <w:suff w:val="tab"/>
+      <w:suff w:val="space"/>
     </w:lvl>
     <w:lvl w:ilvl="2">
       <w:isLgl w:val="false"/>
@@ -1033,7 +1101,7 @@
         <w:rFonts w:hint="default" w:ascii="Wingdings" w:hAnsi="Wingdings" w:eastAsia="Wingdings" w:cs="Wingdings"/>
       </w:rPr>
       <w:start w:val="1"/>
-      <w:suff w:val="tab"/>
+      <w:suff w:val="space"/>
     </w:lvl>
     <w:lvl w:ilvl="3">
       <w:isLgl w:val="false"/>
@@ -1049,7 +1117,7 @@
         <w:rFonts w:hint="default" w:ascii="Symbol" w:hAnsi="Symbol" w:eastAsia="Symbol" w:cs="Symbol"/>
       </w:rPr>
       <w:start w:val="1"/>
-      <w:suff w:val="tab"/>
+      <w:suff w:val="space"/>
     </w:lvl>
     <w:lvl w:ilvl="4">
       <w:isLgl w:val="false"/>
@@ -1065,7 +1133,7 @@
         <w:rFonts w:hint="default" w:ascii="Courier New" w:hAnsi="Courier New" w:eastAsia="Courier New" w:cs="Courier New"/>
       </w:rPr>
       <w:start w:val="1"/>
-      <w:suff w:val="tab"/>
+      <w:suff w:val="space"/>
     </w:lvl>
     <w:lvl w:ilvl="5">
       <w:isLgl w:val="false"/>
@@ -1081,7 +1149,7 @@
         <w:rFonts w:hint="default" w:ascii="Wingdings" w:hAnsi="Wingdings" w:eastAsia="Wingdings" w:cs="Wingdings"/>
       </w:rPr>
       <w:start w:val="1"/>
-      <w:suff w:val="tab"/>
+      <w:suff w:val="space"/>
     </w:lvl>
     <w:lvl w:ilvl="6">
       <w:isLgl w:val="false"/>
@@ -1097,7 +1165,7 @@
         <w:rFonts w:hint="default" w:ascii="Symbol" w:hAnsi="Symbol" w:eastAsia="Symbol" w:cs="Symbol"/>
       </w:rPr>
       <w:start w:val="1"/>
-      <w:suff w:val="tab"/>
+      <w:suff w:val="space"/>
     </w:lvl>
     <w:lvl w:ilvl="7">
       <w:isLgl w:val="false"/>
@@ -1113,7 +1181,7 @@
         <w:rFonts w:hint="default" w:ascii="Courier New" w:hAnsi="Courier New" w:eastAsia="Courier New" w:cs="Courier New"/>
       </w:rPr>
       <w:start w:val="1"/>
-      <w:suff w:val="tab"/>
+      <w:suff w:val="space"/>
     </w:lvl>
     <w:lvl w:ilvl="8">
       <w:isLgl w:val="false"/>
@@ -1129,7 +1197,7 @@
         <w:rFonts w:hint="default" w:ascii="Wingdings" w:hAnsi="Wingdings" w:eastAsia="Wingdings" w:cs="Wingdings"/>
       </w:rPr>
       <w:start w:val="1"/>
-      <w:suff w:val="tab"/>
+      <w:suff w:val="space"/>
     </w:lvl>
   </w:abstractNum>
   <w:num w:numId="1">

</xml_diff>

<commit_message>
potential final draft of documentation
</commit_message>
<xml_diff>
--- a/specification.docx
+++ b/specification.docx
@@ -1,6 +1,6 @@
 
 <file path=word/document.xml><?xml version="1.0" encoding="utf-8"?>
-<w:document xmlns:wpc="http://schemas.microsoft.com/office/word/2010/wordprocessingCanvas" xmlns:mc="http://schemas.openxmlformats.org/markup-compatibility/2006" xmlns:o="urn:schemas-microsoft-com:office:office" xmlns:r="http://schemas.openxmlformats.org/officeDocument/2006/relationships" xmlns:m="http://schemas.openxmlformats.org/officeDocument/2006/math" xmlns:v="urn:schemas-microsoft-com:vml" xmlns:wp14="http://schemas.microsoft.com/office/word/2010/wordprocessingDrawing" xmlns:wp="http://schemas.openxmlformats.org/drawingml/2006/wordprocessingDrawing" xmlns:w10="urn:schemas-microsoft-com:office:word" xmlns:w="http://schemas.openxmlformats.org/wordprocessingml/2006/main" xmlns:w14="http://schemas.microsoft.com/office/word/2010/wordml" xmlns:w15="http://schemas.microsoft.com/office/word/2012/wordml" xmlns:wpg="http://schemas.microsoft.com/office/word/2010/wordprocessingGroup" xmlns:wpi="http://schemas.microsoft.com/office/word/2010/wordprocessingInk" xmlns:a="http://schemas.openxmlformats.org/drawingml/2006/main" xmlns:wne="http://schemas.microsoft.com/office/word/2006/wordml" xmlns:wps="http://schemas.microsoft.com/office/word/2010/wordprocessingShape" mc:Ignorable="w14 w15 wp14">
+<w:document xmlns:wpc="http://schemas.microsoft.com/office/word/2010/wordprocessingCanvas" xmlns:mc="http://schemas.openxmlformats.org/markup-compatibility/2006" xmlns:o="urn:schemas-microsoft-com:office:office" xmlns:r="http://schemas.openxmlformats.org/officeDocument/2006/relationships" xmlns:m="http://schemas.openxmlformats.org/officeDocument/2006/math" xmlns:v="urn:schemas-microsoft-com:vml" xmlns:wp="http://schemas.openxmlformats.org/drawingml/2006/wordprocessingDrawing" xmlns:w="http://schemas.openxmlformats.org/wordprocessingml/2006/main" xmlns:wpg="http://schemas.microsoft.com/office/word/2010/wordprocessingGroup" xmlns:wpi="http://schemas.microsoft.com/office/word/2010/wordprocessingInk" xmlns:a="http://schemas.openxmlformats.org/drawingml/2006/main" xmlns:wne="http://schemas.microsoft.com/office/word/2006/wordml" xmlns:wps="http://schemas.microsoft.com/office/word/2010/wordprocessingShape" xmlns:w10="urn:schemas-microsoft-com:office:word" xmlns:wp14="http://schemas.microsoft.com/office/word/2010/wordprocessingDrawing" xmlns:w14="http://schemas.microsoft.com/office/word/2010/wordml" xmlns:w15="http://schemas.microsoft.com/office/word/2012/wordml" xmlns:w16cex="http://schemas.microsoft.com/office/word/2018/wordml/cex" xmlns:w16cid="http://schemas.microsoft.com/office/word/2016/wordml/cid" xmlns:w16="http://schemas.microsoft.com/office/word/2018/wordml" xmlns:w16sdtdh="http://schemas.microsoft.com/office/word/2020/wordml/sdtdatahash" xmlns:w16se="http://schemas.microsoft.com/office/word/2015/wordml/symex" mc:Ignorable="w14 w15 w16se w16cid w16 w16cex w16sdtdh wp14">
   <w:body>
     <w:p>
       <w:pPr>
@@ -73,7 +73,7 @@
         <w:rPr>
           <w:highlight w:val="none"/>
         </w:rPr>
-        <w:t xml:space="preserve"> is targeted towards people with poor computer skills.</w:t>
+        <w:t xml:space="preserve"> is designed to be an easy to use frontend for Nmap and the NVD database for simple checking of the security of devices on a network.</w:t>
       </w:r>
       <w:r>
         <w:rPr>
@@ -176,13 +176,19 @@
         <w:rPr>
           <w:highlight w:val="none"/>
         </w:rPr>
-        <w:t xml:space="preserve">There are many tools dedicated to Cybersecurity that can be used to improve a home network’s security, however most of these tools are designed for use by Cybersecurity specialists with most people lacking the knowledge and expertise to sufficiently use them. </w:t>
+        <w:t xml:space="preserve">Ther</w:t>
       </w:r>
       <w:r>
         <w:rPr>
           <w:highlight w:val="none"/>
         </w:rPr>
-        <w:t xml:space="preserve">It is clear from the current environment that there is an need for a program that anyone can easily use to strengthen their network, I hope to fill that gap with my project.</w:t>
+        <w:t xml:space="preserve">e are many tools dedicated to Cybersecurity that can be used to improve a home network’s security, however most of these tools are designed for use by Cybersecurity specialists with most people lacking the knowledge and expertise to sufficiently use them. </w:t>
+      </w:r>
+      <w:r>
+        <w:rPr>
+          <w:highlight w:val="none"/>
+        </w:rPr>
+        <w:t xml:space="preserve">It is clear from the current environment that there is an need for a program that can be easily used to strengthen a home network, I hope to fill that gap with my project.</w:t>
       </w:r>
       <w:r>
         <w:rPr>
@@ -235,13 +241,13 @@
         <w:rPr>
           <w:highlight w:val="none"/>
         </w:rPr>
-        <w:t xml:space="preserve">This tool will alleviate the issues outlined in the previous section by allowing any user, regardless of technical know-how, to scan </w:t>
+        <w:t xml:space="preserve">This tool will alleviate the issues outlined in the previous section by allowing a user to scan </w:t>
       </w:r>
       <w:r>
         <w:rPr>
           <w:highlight w:val="none"/>
         </w:rPr>
-        <w:t xml:space="preserve">their home network and find any security issues that need to be addressed.The program will have a simple interface and avoid using confusing jargon to remain usable to even people with no tech skills.</w:t>
+        <w:t xml:space="preserve">their home network and find any security issues that need to be addressed.The program will have a simple interface and avoid using confusing jargon to remain usable to as many people as possible.</w:t>
       </w:r>
       <w:r>
         <w:rPr>
@@ -477,19 +483,13 @@
         <w:rPr>
           <w:highlight w:val="none"/>
         </w:rPr>
-        <w:t xml:space="preserve">All of these features will be provided through a simple graphical interface. While the planned features of the project may be complex and hard to understand for someone </w:t>
+        <w:t xml:space="preserve">All of these features will be provided through a simple web based interface. While the planned features of the project may be complex and hard to understand for someone </w:t>
       </w:r>
       <w:r>
         <w:rPr>
           <w:highlight w:val="none"/>
         </w:rPr>
-        <w:t xml:space="preserve">with poor tech literacy great consideration will be given to the design of the user interface to explain and display the programs functions and results in a manner that avoids confusion and requires as little tech savviness as possible.</w:t>
-      </w:r>
-      <w:r/>
-      <w:r>
-        <w:rPr>
-          <w:highlight w:val="none"/>
-        </w:rPr>
+        <w:t xml:space="preserve">with poor tech literacy great consideration will be given to the design of the user interface to simplify and streamline the program’s functions and results in a manner that avoids confusion and requires as little tech savviness as possible.</w:t>
       </w:r>
       <w:r>
         <w:rPr>
@@ -523,6 +523,11 @@
           <w:highlight w:val="none"/>
         </w:rPr>
       </w:r>
+      <w:r>
+        <w:rPr>
+          <w:highlight w:val="none"/>
+        </w:rPr>
+      </w:r>
     </w:p>
     <w:p>
       <w:pPr>
@@ -532,7 +537,10 @@
         <w:rPr/>
       </w:pPr>
       <w:r>
-        <w:t xml:space="preserve">The company runZero provides a program called “Network Discovery” that is similar to my planned program in a few areas, most notably it provides the functions of scanning a network to discover devices on it and check the security of devices. However the Network Discovery program differs from my project as it is aimed towards being deployed on large networks run by businesses and is a paid product with a free trial whereas my project will be aimed towards the average home network and be free to use.</w:t>
+        <w:t xml:space="preserve">The company runZero provides a program called “Network Discovery” that is similar to my planned program in a few areas, most notably it provides the functions of scanning a network to discover devices on it and check the security of devices. Howev</w:t>
+      </w:r>
+      <w:r>
+        <w:t xml:space="preserve">er the Network Discovery program differs from my project as it is aimed towards being deployed on large networks run by businesses and is a paid product with a free trial whereas my project will be aimed towards the average home network and be free to use.</w:t>
       </w:r>
       <w:r/>
     </w:p>
@@ -540,7 +548,7 @@
       <w:footnotePr/>
       <w:endnotePr/>
       <w:type w:val="nextPage"/>
-      <w:pgSz w:h="16838" w:orient="landscape" w:w="11906"/>
+      <w:pgSz w:h="16838" w:orient="portrait" w:w="11906"/>
       <w:pgMar w:top="1134" w:right="850" w:bottom="1134" w:left="1701" w:header="709" w:footer="709" w:gutter="0"/>
       <w:cols w:num="1" w:sep="0" w:space="708" w:equalWidth="1"/>
     </w:sectPr>

</xml_diff>